<commit_message>
Criação de novos documentos da E2
</commit_message>
<xml_diff>
--- a/Testes/Caso de Teste Alterar Senha Gerência.docx
+++ b/Testes/Caso de Teste Alterar Senha Gerência.docx
@@ -20,7 +20,7 @@
         <w:pStyle w:val="bp"/>
         <w:spacing w:before="0" w:after="0"/>
         <w:rPr>
-          <w:rFonts w:ascii="Arial" w:hAnsi="Arial"/>
+          <w:rFonts w:ascii="Arial" w:hAnsi="Arial" w:cs="Arial"/>
           <w:b/>
           <w:sz w:val="24"/>
           <w:szCs w:val="24"/>
@@ -59,7 +59,7 @@
       </w:r>
       <w:r>
         <w:rPr>
-          <w:rFonts w:ascii="Arial" w:hAnsi="Arial"/>
+          <w:rFonts w:ascii="Arial" w:hAnsi="Arial" w:cs="Arial"/>
           <w:b/>
           <w:sz w:val="24"/>
           <w:szCs w:val="24"/>
@@ -69,55 +69,59 @@
       </w:r>
       <w:r>
         <w:rPr>
-          <w:rFonts w:ascii="Arial" w:hAnsi="Arial"/>
+          <w:rFonts w:ascii="Arial" w:hAnsi="Arial" w:cs="Arial"/>
           <w:b/>
           <w:sz w:val="24"/>
           <w:szCs w:val="24"/>
           <w:lang w:val="pt-BR"/>
         </w:rPr>
-        <w:t>localizar v</w:t>
-      </w:r>
-      <w:r>
-        <w:rPr>
-          <w:rFonts w:ascii="Arial" w:hAnsi="Arial"/>
+        <w:t xml:space="preserve">Alterar Senha Gerência </w:t>
+      </w:r>
+      <w:r>
+        <w:rPr>
+          <w:rFonts w:ascii="Arial" w:hAnsi="Arial" w:cs="Arial"/>
           <w:b/>
           <w:sz w:val="24"/>
           <w:szCs w:val="24"/>
           <w:lang w:val="pt-BR"/>
         </w:rPr>
-        <w:t>eículo</w:t>
-      </w:r>
-      <w:r>
-        <w:rPr>
-          <w:rFonts w:ascii="Arial" w:hAnsi="Arial"/>
+        <w:t>s</w:t>
+      </w:r>
+      <w:r>
+        <w:rPr>
+          <w:rFonts w:ascii="Arial" w:hAnsi="Arial" w:cs="Arial"/>
           <w:b/>
           <w:sz w:val="24"/>
           <w:szCs w:val="24"/>
           <w:lang w:val="pt-BR"/>
         </w:rPr>
-        <w:t xml:space="preserve"> no s</w:t>
-      </w:r>
-      <w:r>
-        <w:rPr>
-          <w:rFonts w:ascii="Arial" w:hAnsi="Arial"/>
+        <w:t>istema</w:t>
+      </w:r>
+      <w:r>
+        <w:rPr>
+          <w:rFonts w:ascii="Arial" w:hAnsi="Arial" w:cs="Arial"/>
           <w:b/>
           <w:sz w:val="24"/>
           <w:szCs w:val="24"/>
           <w:lang w:val="pt-BR"/>
         </w:rPr>
-        <w:t>istema</w:t>
-      </w:r>
-      <w:r>
-        <w:rPr>
-          <w:rFonts w:ascii="Arial" w:hAnsi="Arial"/>
+        <w:t xml:space="preserve"> com s</w:t>
+      </w:r>
+      <w:r>
+        <w:rPr>
+          <w:rFonts w:ascii="Arial" w:hAnsi="Arial" w:cs="Arial"/>
           <w:b/>
           <w:sz w:val="24"/>
           <w:szCs w:val="24"/>
           <w:lang w:val="pt-BR"/>
         </w:rPr>
-        <w:t xml:space="preserve"> com s</w:t>
-      </w:r>
-      <w:r>
+        <w:t>ucesso</w:t>
+      </w:r>
+    </w:p>
+    <w:p>
+      <w:pPr>
+        <w:pStyle w:val="bp"/>
+        <w:spacing w:before="0" w:after="0"/>
         <w:rPr>
           <w:rFonts w:ascii="Arial" w:hAnsi="Arial"/>
           <w:b/>
@@ -125,8 +129,7 @@
           <w:szCs w:val="24"/>
           <w:lang w:val="pt-BR"/>
         </w:rPr>
-        <w:t>ucesso</w:t>
-      </w:r>
+      </w:pPr>
     </w:p>
     <w:p>
       <w:pPr>
@@ -134,12 +137,63 @@
         <w:spacing w:before="0" w:after="0"/>
         <w:rPr>
           <w:rFonts w:ascii="Arial" w:hAnsi="Arial"/>
+          <w:sz w:val="20"/>
+          <w:lang w:val="pt-BR"/>
+        </w:rPr>
+      </w:pPr>
+      <w:r>
+        <w:rPr>
+          <w:rFonts w:ascii="Arial" w:hAnsi="Arial"/>
           <w:b/>
-          <w:sz w:val="24"/>
-          <w:szCs w:val="24"/>
-          <w:lang w:val="pt-BR"/>
-        </w:rPr>
-      </w:pPr>
+          <w:sz w:val="20"/>
+          <w:u w:val="single"/>
+          <w:lang w:val="pt-BR"/>
+        </w:rPr>
+        <w:t>Descrição</w:t>
+      </w:r>
+      <w:r>
+        <w:rPr>
+          <w:rFonts w:ascii="Arial" w:hAnsi="Arial"/>
+          <w:b/>
+          <w:sz w:val="20"/>
+          <w:lang w:val="pt-BR"/>
+        </w:rPr>
+        <w:t>:</w:t>
+      </w:r>
+      <w:r>
+        <w:rPr>
+          <w:rFonts w:ascii="Arial" w:hAnsi="Arial"/>
+          <w:sz w:val="20"/>
+          <w:lang w:val="pt-BR"/>
+        </w:rPr>
+        <w:t xml:space="preserve"> </w:t>
+      </w:r>
+      <w:r>
+        <w:rPr>
+          <w:rFonts w:ascii="Arial" w:hAnsi="Arial"/>
+          <w:sz w:val="20"/>
+          <w:lang w:val="pt-BR"/>
+        </w:rPr>
+        <w:t xml:space="preserve">No </w:t>
+      </w:r>
+      <w:proofErr w:type="gramStart"/>
+      <w:r>
+        <w:rPr>
+          <w:rFonts w:ascii="Arial" w:hAnsi="Arial"/>
+          <w:sz w:val="20"/>
+          <w:lang w:val="pt-BR"/>
+        </w:rPr>
+        <w:t>campo ;</w:t>
+      </w:r>
+      <w:proofErr w:type="gramEnd"/>
+      <w:r>
+        <w:rPr>
+          <w:rFonts w:ascii="Arial" w:hAnsi="Arial"/>
+          <w:sz w:val="20"/>
+          <w:lang w:val="pt-BR"/>
+        </w:rPr>
+        <w:t>;;;;;;;;;;;</w:t>
+      </w:r>
     </w:p>
     <w:p>
       <w:pPr>
@@ -151,78 +205,120 @@
           <w:lang w:val="pt-BR"/>
         </w:rPr>
       </w:pPr>
-      <w:r>
-        <w:rPr>
-          <w:rFonts w:ascii="Arial" w:hAnsi="Arial"/>
-          <w:b/>
-          <w:sz w:val="20"/>
-          <w:u w:val="single"/>
-          <w:lang w:val="pt-BR"/>
-        </w:rPr>
-        <w:t>Descrição</w:t>
-      </w:r>
-      <w:r>
-        <w:rPr>
-          <w:rFonts w:ascii="Arial" w:hAnsi="Arial"/>
-          <w:b/>
-          <w:sz w:val="20"/>
-          <w:lang w:val="pt-BR"/>
-        </w:rPr>
-        <w:t>:</w:t>
-      </w:r>
-      <w:r>
-        <w:rPr>
-          <w:rFonts w:ascii="Arial" w:hAnsi="Arial"/>
-          <w:sz w:val="20"/>
-          <w:lang w:val="pt-BR"/>
-        </w:rPr>
-        <w:t xml:space="preserve"> </w:t>
-      </w:r>
-      <w:r>
-        <w:rPr>
-          <w:rFonts w:ascii="Arial" w:hAnsi="Arial"/>
-          <w:sz w:val="20"/>
-          <w:lang w:val="pt-BR"/>
-        </w:rPr>
-        <w:t>No campo “Localizar”, o</w:t>
-      </w:r>
-      <w:r>
-        <w:rPr>
-          <w:rFonts w:ascii="Arial" w:hAnsi="Arial"/>
-          <w:sz w:val="20"/>
-          <w:lang w:val="pt-BR"/>
-        </w:rPr>
-        <w:t xml:space="preserve"> usuário digita</w:t>
-      </w:r>
-      <w:proofErr w:type="gramStart"/>
-      <w:r>
-        <w:rPr>
-          <w:rFonts w:ascii="Arial" w:hAnsi="Arial"/>
-          <w:sz w:val="20"/>
-          <w:lang w:val="pt-BR"/>
-        </w:rPr>
-        <w:t xml:space="preserve"> </w:t>
-      </w:r>
-      <w:r>
-        <w:rPr>
-          <w:rFonts w:ascii="Arial" w:hAnsi="Arial"/>
-          <w:sz w:val="20"/>
-          <w:lang w:val="pt-BR"/>
-        </w:rPr>
-        <w:t xml:space="preserve"> </w:t>
-      </w:r>
-      <w:proofErr w:type="gramEnd"/>
-      <w:r>
-        <w:rPr>
-          <w:rFonts w:ascii="Arial" w:hAnsi="Arial"/>
-          <w:sz w:val="20"/>
-          <w:lang w:val="pt-BR"/>
-        </w:rPr>
-        <w:t xml:space="preserve">a placa do veículo no formato XXX-XXXX </w:t>
-      </w:r>
     </w:p>
     <w:p>
       <w:pPr>
+        <w:pStyle w:val="Corpodetexto"/>
+        <w:rPr>
+          <w:rFonts w:ascii="Arial" w:hAnsi="Arial" w:cs="Arial"/>
+          <w:b w:val="0"/>
+          <w:sz w:val="20"/>
+          <w:lang w:val="pt-BR"/>
+        </w:rPr>
+      </w:pPr>
+      <w:r>
+        <w:rPr>
+          <w:rFonts w:ascii="Arial" w:hAnsi="Arial"/>
+          <w:sz w:val="20"/>
+          <w:u w:val="single"/>
+          <w:lang w:val="pt-BR"/>
+        </w:rPr>
+        <w:t>Pré-Condições</w:t>
+      </w:r>
+      <w:r>
+        <w:rPr>
+          <w:rFonts w:ascii="Arial" w:hAnsi="Arial"/>
+          <w:sz w:val="20"/>
+          <w:lang w:val="pt-BR"/>
+        </w:rPr>
+        <w:t>:</w:t>
+      </w:r>
+      <w:r>
+        <w:rPr>
+          <w:rFonts w:ascii="Arial" w:hAnsi="Arial"/>
+          <w:b w:val="0"/>
+          <w:sz w:val="20"/>
+          <w:lang w:val="pt-BR"/>
+        </w:rPr>
+        <w:t xml:space="preserve"> </w:t>
+      </w:r>
+      <w:r>
+        <w:rPr>
+          <w:rFonts w:ascii="Arial" w:hAnsi="Arial" w:cs="Arial"/>
+          <w:b w:val="0"/>
+          <w:sz w:val="20"/>
+          <w:lang w:val="pt-BR"/>
+        </w:rPr>
+        <w:t>U</w:t>
+      </w:r>
+      <w:r>
+        <w:rPr>
+          <w:rFonts w:ascii="Arial" w:hAnsi="Arial" w:cs="Arial"/>
+          <w:b w:val="0"/>
+          <w:sz w:val="20"/>
+          <w:lang w:val="pt-BR"/>
+        </w:rPr>
+        <w:t>suário</w:t>
+      </w:r>
+      <w:r>
+        <w:rPr>
+          <w:rFonts w:ascii="Arial" w:hAnsi="Arial" w:cs="Arial"/>
+          <w:b w:val="0"/>
+          <w:sz w:val="20"/>
+          <w:lang w:val="pt-BR"/>
+        </w:rPr>
+        <w:t xml:space="preserve"> previamente cadastrado</w:t>
+      </w:r>
+      <w:r>
+        <w:rPr>
+          <w:rFonts w:ascii="Arial" w:hAnsi="Arial" w:cs="Arial"/>
+          <w:b w:val="0"/>
+          <w:sz w:val="20"/>
+          <w:lang w:val="pt-BR"/>
+        </w:rPr>
+        <w:t xml:space="preserve"> e estar </w:t>
+      </w:r>
+      <w:proofErr w:type="spellStart"/>
+      <w:r>
+        <w:rPr>
+          <w:rFonts w:ascii="Arial" w:hAnsi="Arial" w:cs="Arial"/>
+          <w:b w:val="0"/>
+          <w:sz w:val="20"/>
+          <w:lang w:val="pt-BR"/>
+        </w:rPr>
+        <w:t>l</w:t>
+      </w:r>
+      <w:r>
+        <w:rPr>
+          <w:rFonts w:ascii="Arial" w:hAnsi="Arial" w:cs="Arial"/>
+          <w:b w:val="0"/>
+          <w:sz w:val="20"/>
+          <w:lang w:val="pt-BR"/>
+        </w:rPr>
+        <w:t>ogado</w:t>
+      </w:r>
+      <w:proofErr w:type="spellEnd"/>
+      <w:r>
+        <w:rPr>
+          <w:rFonts w:ascii="Arial" w:hAnsi="Arial" w:cs="Arial"/>
+          <w:b w:val="0"/>
+          <w:sz w:val="20"/>
+          <w:lang w:val="pt-BR"/>
+        </w:rPr>
+        <w:t xml:space="preserve"> no sistema</w:t>
+      </w:r>
+    </w:p>
+    <w:p>
+      <w:pPr>
+        <w:pStyle w:val="Corpodetexto"/>
+        <w:rPr>
+          <w:b w:val="0"/>
+          <w:lang w:val="pt-BR"/>
+        </w:rPr>
+      </w:pPr>
+    </w:p>
+    <w:p>
+      <w:pPr>
         <w:pStyle w:val="bp"/>
         <w:spacing w:before="0" w:after="0"/>
         <w:rPr>
@@ -231,29 +327,20 @@
           <w:lang w:val="pt-BR"/>
         </w:rPr>
       </w:pPr>
-    </w:p>
-    <w:p>
-      <w:pPr>
-        <w:pStyle w:val="Corpodetexto"/>
-        <w:rPr>
-          <w:rFonts w:ascii="Arial" w:hAnsi="Arial" w:cs="Arial"/>
-          <w:b w:val="0"/>
-          <w:sz w:val="20"/>
-          <w:lang w:val="pt-BR"/>
-        </w:rPr>
-      </w:pPr>
-      <w:r>
-        <w:rPr>
-          <w:rFonts w:ascii="Arial" w:hAnsi="Arial"/>
+      <w:r>
+        <w:rPr>
+          <w:rFonts w:ascii="Arial" w:hAnsi="Arial"/>
+          <w:b/>
           <w:sz w:val="20"/>
           <w:u w:val="single"/>
           <w:lang w:val="pt-BR"/>
         </w:rPr>
-        <w:t>Pré-Condições</w:t>
-      </w:r>
-      <w:r>
-        <w:rPr>
-          <w:rFonts w:ascii="Arial" w:hAnsi="Arial"/>
+        <w:t>Pós-Condições</w:t>
+      </w:r>
+      <w:r>
+        <w:rPr>
+          <w:rFonts w:ascii="Arial" w:hAnsi="Arial"/>
+          <w:b/>
           <w:sz w:val="20"/>
           <w:lang w:val="pt-BR"/>
         </w:rPr>
@@ -262,155 +349,28 @@
       <w:r>
         <w:rPr>
           <w:rFonts w:ascii="Arial" w:hAnsi="Arial"/>
-          <w:b w:val="0"/>
           <w:sz w:val="20"/>
           <w:lang w:val="pt-BR"/>
         </w:rPr>
         <w:t xml:space="preserve"> </w:t>
       </w:r>
-      <w:r>
-        <w:rPr>
-          <w:rFonts w:ascii="Arial" w:hAnsi="Arial" w:cs="Arial"/>
-          <w:b w:val="0"/>
-          <w:sz w:val="20"/>
-          <w:lang w:val="pt-BR"/>
-        </w:rPr>
-        <w:t>U</w:t>
-      </w:r>
-      <w:r>
-        <w:rPr>
-          <w:rFonts w:ascii="Arial" w:hAnsi="Arial" w:cs="Arial"/>
-          <w:b w:val="0"/>
-          <w:sz w:val="20"/>
-          <w:lang w:val="pt-BR"/>
-        </w:rPr>
-        <w:t>suário</w:t>
-      </w:r>
-      <w:r>
-        <w:rPr>
-          <w:rFonts w:ascii="Arial" w:hAnsi="Arial" w:cs="Arial"/>
-          <w:b w:val="0"/>
-          <w:sz w:val="20"/>
-          <w:lang w:val="pt-BR"/>
-        </w:rPr>
-        <w:t xml:space="preserve"> previamente cadastrado</w:t>
-      </w:r>
-      <w:r>
-        <w:rPr>
-          <w:rFonts w:ascii="Arial" w:hAnsi="Arial" w:cs="Arial"/>
-          <w:b w:val="0"/>
-          <w:sz w:val="20"/>
-          <w:lang w:val="pt-BR"/>
-        </w:rPr>
-        <w:t xml:space="preserve"> e estar </w:t>
-      </w:r>
-      <w:proofErr w:type="spellStart"/>
-      <w:r>
-        <w:rPr>
-          <w:rFonts w:ascii="Arial" w:hAnsi="Arial" w:cs="Arial"/>
-          <w:b w:val="0"/>
-          <w:sz w:val="20"/>
-          <w:lang w:val="pt-BR"/>
-        </w:rPr>
-        <w:t>l</w:t>
-      </w:r>
-      <w:r>
-        <w:rPr>
-          <w:rFonts w:ascii="Arial" w:hAnsi="Arial" w:cs="Arial"/>
-          <w:b w:val="0"/>
-          <w:sz w:val="20"/>
-          <w:lang w:val="pt-BR"/>
-        </w:rPr>
-        <w:t>ogado</w:t>
-      </w:r>
-      <w:proofErr w:type="spellEnd"/>
-      <w:r>
-        <w:rPr>
-          <w:rFonts w:ascii="Arial" w:hAnsi="Arial" w:cs="Arial"/>
-          <w:b w:val="0"/>
-          <w:sz w:val="20"/>
-          <w:lang w:val="pt-BR"/>
-        </w:rPr>
-        <w:t xml:space="preserve"> no sistema</w:t>
-      </w:r>
-    </w:p>
-    <w:p>
-      <w:pPr>
-        <w:pStyle w:val="Corpodetexto"/>
-        <w:rPr>
-          <w:b w:val="0"/>
-          <w:lang w:val="pt-BR"/>
-        </w:rPr>
-      </w:pPr>
-    </w:p>
-    <w:p>
-      <w:pPr>
-        <w:pStyle w:val="bp"/>
-        <w:spacing w:before="0" w:after="0"/>
-        <w:rPr>
-          <w:rFonts w:ascii="Arial" w:hAnsi="Arial"/>
-          <w:sz w:val="20"/>
-          <w:lang w:val="pt-BR"/>
-        </w:rPr>
-      </w:pPr>
-      <w:r>
-        <w:rPr>
-          <w:rFonts w:ascii="Arial" w:hAnsi="Arial"/>
-          <w:b/>
-          <w:sz w:val="20"/>
-          <w:u w:val="single"/>
-          <w:lang w:val="pt-BR"/>
-        </w:rPr>
-        <w:t>Pós-Condições</w:t>
-      </w:r>
-      <w:r>
-        <w:rPr>
-          <w:rFonts w:ascii="Arial" w:hAnsi="Arial"/>
-          <w:b/>
-          <w:sz w:val="20"/>
-          <w:lang w:val="pt-BR"/>
-        </w:rPr>
-        <w:t>:</w:t>
-      </w:r>
-      <w:r>
-        <w:rPr>
-          <w:rFonts w:ascii="Arial" w:hAnsi="Arial"/>
-          <w:sz w:val="20"/>
-          <w:lang w:val="pt-BR"/>
-        </w:rPr>
-        <w:t xml:space="preserve"> </w:t>
-      </w:r>
-      <w:r>
-        <w:rPr>
-          <w:rFonts w:ascii="Arial" w:hAnsi="Arial"/>
-          <w:sz w:val="20"/>
-          <w:lang w:val="pt-BR"/>
-        </w:rPr>
-        <w:t xml:space="preserve">Usuário localiza seu veículo, clicando no resultado </w:t>
-      </w:r>
-      <w:r>
-        <w:rPr>
-          <w:rFonts w:ascii="Arial" w:hAnsi="Arial"/>
-          <w:sz w:val="20"/>
-          <w:lang w:val="pt-BR"/>
-        </w:rPr>
-        <w:t>exibido n</w:t>
-      </w:r>
-      <w:r>
-        <w:rPr>
-          <w:rFonts w:ascii="Arial" w:hAnsi="Arial"/>
-          <w:sz w:val="20"/>
-          <w:lang w:val="pt-BR"/>
-        </w:rPr>
-        <w:t>a tabela</w:t>
-      </w:r>
-      <w:r>
-        <w:rPr>
-          <w:rFonts w:ascii="Arial" w:hAnsi="Arial"/>
-          <w:sz w:val="20"/>
-          <w:lang w:val="pt-BR"/>
-        </w:rPr>
-        <w:t>.</w:t>
+      <w:proofErr w:type="gramStart"/>
+      <w:r>
+        <w:rPr>
+          <w:rFonts w:ascii="Arial" w:hAnsi="Arial"/>
+          <w:sz w:val="20"/>
+          <w:lang w:val="pt-BR"/>
+        </w:rPr>
+        <w:t>Usuário ;</w:t>
+      </w:r>
+      <w:proofErr w:type="gramEnd"/>
+      <w:r>
+        <w:rPr>
+          <w:rFonts w:ascii="Arial" w:hAnsi="Arial"/>
+          <w:sz w:val="20"/>
+          <w:lang w:val="pt-BR"/>
+        </w:rPr>
+        <w:t>;;;;;;;;;;;;;;;</w:t>
       </w:r>
     </w:p>
     <w:p>
@@ -498,7 +458,23 @@
           <w:b w:val="0"/>
           <w:lang w:val="pt-BR"/>
         </w:rPr>
-        <w:t>Clicar no campo Localizar;</w:t>
+        <w:t xml:space="preserve">Clicar no </w:t>
+      </w:r>
+      <w:proofErr w:type="gramStart"/>
+      <w:r>
+        <w:rPr>
+          <w:b w:val="0"/>
+          <w:lang w:val="pt-BR"/>
+        </w:rPr>
+        <w:t>campo ;</w:t>
+      </w:r>
+      <w:proofErr w:type="gramEnd"/>
+      <w:r>
+        <w:rPr>
+          <w:b w:val="0"/>
+          <w:lang w:val="pt-BR"/>
+        </w:rPr>
+        <w:t>;;;;;;;;;</w:t>
       </w:r>
     </w:p>
     <w:p>
@@ -516,19 +492,21 @@
           <w:lang w:val="pt-BR"/>
         </w:rPr>
       </w:pPr>
+      <w:proofErr w:type="gramStart"/>
       <w:r>
         <w:rPr>
           <w:b w:val="0"/>
           <w:lang w:val="pt-BR"/>
         </w:rPr>
-        <w:t>Digitar a placa do veículo no formato XXX-XXXX</w:t>
-      </w:r>
+        <w:t>Digitar ;</w:t>
+      </w:r>
+      <w:proofErr w:type="gramEnd"/>
       <w:r>
         <w:rPr>
           <w:b w:val="0"/>
           <w:lang w:val="pt-BR"/>
         </w:rPr>
-        <w:t>;</w:t>
+        <w:t>;;;;;;;;;;;;;;;;</w:t>
       </w:r>
     </w:p>
     <w:p>
@@ -595,7 +573,30 @@
           <w:b w:val="0"/>
           <w:lang w:val="pt-BR"/>
         </w:rPr>
-        <w:t>Sistema exibe a localização do carro no mapa.</w:t>
+        <w:t xml:space="preserve">Sistema </w:t>
+      </w:r>
+      <w:proofErr w:type="gramStart"/>
+      <w:r>
+        <w:rPr>
+          <w:b w:val="0"/>
+          <w:lang w:val="pt-BR"/>
+        </w:rPr>
+        <w:t>exibe</w:t>
+      </w:r>
+      <w:r>
+        <w:rPr>
+          <w:b w:val="0"/>
+          <w:lang w:val="pt-BR"/>
+        </w:rPr>
+        <w:t xml:space="preserve"> ;</w:t>
+      </w:r>
+      <w:proofErr w:type="gramEnd"/>
+      <w:r>
+        <w:rPr>
+          <w:b w:val="0"/>
+          <w:lang w:val="pt-BR"/>
+        </w:rPr>
+        <w:t>;;;;;;;;;;;;;;;;;;;</w:t>
       </w:r>
     </w:p>
     <w:p>
@@ -645,7 +646,7 @@
       </w:r>
       <w:r>
         <w:rPr>
-          <w:rFonts w:ascii="Arial" w:hAnsi="Arial"/>
+          <w:rFonts w:ascii="Arial" w:hAnsi="Arial" w:cs="Arial"/>
           <w:b/>
           <w:sz w:val="24"/>
           <w:szCs w:val="24"/>
@@ -655,27 +656,27 @@
       </w:r>
       <w:r>
         <w:rPr>
-          <w:rFonts w:ascii="Arial" w:hAnsi="Arial"/>
+          <w:rFonts w:ascii="Arial" w:hAnsi="Arial" w:cs="Arial"/>
           <w:b/>
           <w:sz w:val="24"/>
           <w:szCs w:val="24"/>
           <w:lang w:val="pt-BR"/>
         </w:rPr>
-        <w:t>localizar v</w:t>
-      </w:r>
-      <w:r>
-        <w:rPr>
-          <w:rFonts w:ascii="Arial" w:hAnsi="Arial"/>
+        <w:t>Alterar Senha Gerência</w:t>
+      </w:r>
+      <w:r>
+        <w:rPr>
+          <w:rFonts w:ascii="Arial" w:hAnsi="Arial" w:cs="Arial"/>
           <w:b/>
           <w:sz w:val="24"/>
           <w:szCs w:val="24"/>
           <w:lang w:val="pt-BR"/>
         </w:rPr>
-        <w:t xml:space="preserve">eículo no </w:t>
-      </w:r>
-      <w:r>
-        <w:rPr>
-          <w:rFonts w:ascii="Arial" w:hAnsi="Arial"/>
+        <w:t xml:space="preserve"> no </w:t>
+      </w:r>
+      <w:r>
+        <w:rPr>
+          <w:rFonts w:ascii="Arial" w:hAnsi="Arial" w:cs="Arial"/>
           <w:b/>
           <w:sz w:val="24"/>
           <w:szCs w:val="24"/>
@@ -685,7 +686,7 @@
       </w:r>
       <w:r>
         <w:rPr>
-          <w:rFonts w:ascii="Arial" w:hAnsi="Arial"/>
+          <w:rFonts w:ascii="Arial" w:hAnsi="Arial" w:cs="Arial"/>
           <w:b/>
           <w:sz w:val="24"/>
           <w:szCs w:val="24"/>
@@ -695,7 +696,7 @@
       </w:r>
       <w:r>
         <w:rPr>
-          <w:rFonts w:ascii="Arial" w:hAnsi="Arial"/>
+          <w:rFonts w:ascii="Arial" w:hAnsi="Arial" w:cs="Arial"/>
           <w:b/>
           <w:sz w:val="24"/>
           <w:szCs w:val="24"/>
@@ -705,7 +706,7 @@
       </w:r>
       <w:r>
         <w:rPr>
-          <w:rFonts w:ascii="Arial" w:hAnsi="Arial"/>
+          <w:rFonts w:ascii="Arial" w:hAnsi="Arial" w:cs="Arial"/>
           <w:b/>
           <w:sz w:val="24"/>
           <w:szCs w:val="24"/>
@@ -715,7 +716,7 @@
       </w:r>
       <w:r>
         <w:rPr>
-          <w:rFonts w:ascii="Arial" w:hAnsi="Arial"/>
+          <w:rFonts w:ascii="Arial" w:hAnsi="Arial" w:cs="Arial"/>
           <w:b/>
           <w:sz w:val="24"/>
           <w:szCs w:val="24"/>
@@ -725,15 +726,19 @@
       </w:r>
       <w:r>
         <w:rPr>
-          <w:rFonts w:ascii="Arial" w:hAnsi="Arial"/>
+          <w:rFonts w:ascii="Arial" w:hAnsi="Arial" w:cs="Arial"/>
           <w:b/>
           <w:sz w:val="24"/>
           <w:szCs w:val="24"/>
           <w:lang w:val="pt-BR"/>
         </w:rPr>
-        <w:t>p</w:t>
-      </w:r>
-      <w:r>
+        <w:t>Senha errada</w:t>
+      </w:r>
+    </w:p>
+    <w:p>
+      <w:pPr>
+        <w:pStyle w:val="bp"/>
+        <w:spacing w:before="0" w:after="0"/>
         <w:rPr>
           <w:rFonts w:ascii="Arial" w:hAnsi="Arial"/>
           <w:b/>
@@ -741,28 +746,7 @@
           <w:szCs w:val="24"/>
           <w:lang w:val="pt-BR"/>
         </w:rPr>
-        <w:t xml:space="preserve">laca </w:t>
-      </w:r>
-      <w:r>
-        <w:rPr>
-          <w:rFonts w:ascii="Arial" w:hAnsi="Arial"/>
-          <w:b/>
-          <w:sz w:val="24"/>
-          <w:szCs w:val="24"/>
-          <w:lang w:val="pt-BR"/>
-        </w:rPr>
-        <w:t>e</w:t>
-      </w:r>
-      <w:r>
-        <w:rPr>
-          <w:rFonts w:ascii="Arial" w:hAnsi="Arial"/>
-          <w:b/>
-          <w:sz w:val="24"/>
-          <w:szCs w:val="24"/>
-          <w:lang w:val="pt-BR"/>
-        </w:rPr>
-        <w:t>rrada</w:t>
-      </w:r>
+      </w:pPr>
     </w:p>
     <w:p>
       <w:pPr>
@@ -770,12 +754,55 @@
         <w:spacing w:before="0" w:after="0"/>
         <w:rPr>
           <w:rFonts w:ascii="Arial" w:hAnsi="Arial"/>
+          <w:sz w:val="20"/>
+          <w:lang w:val="pt-BR"/>
+        </w:rPr>
+      </w:pPr>
+      <w:r>
+        <w:rPr>
+          <w:rFonts w:ascii="Arial" w:hAnsi="Arial"/>
           <w:b/>
-          <w:sz w:val="24"/>
-          <w:szCs w:val="24"/>
-          <w:lang w:val="pt-BR"/>
-        </w:rPr>
-      </w:pPr>
+          <w:sz w:val="20"/>
+          <w:u w:val="single"/>
+          <w:lang w:val="pt-BR"/>
+        </w:rPr>
+        <w:t>Descrição</w:t>
+      </w:r>
+      <w:r>
+        <w:rPr>
+          <w:rFonts w:ascii="Arial" w:hAnsi="Arial"/>
+          <w:b/>
+          <w:sz w:val="20"/>
+          <w:lang w:val="pt-BR"/>
+        </w:rPr>
+        <w:t>:</w:t>
+      </w:r>
+      <w:r>
+        <w:rPr>
+          <w:rFonts w:ascii="Arial" w:hAnsi="Arial"/>
+          <w:sz w:val="20"/>
+          <w:lang w:val="pt-BR"/>
+        </w:rPr>
+        <w:t xml:space="preserve"> No </w:t>
+      </w:r>
+      <w:proofErr w:type="gramStart"/>
+      <w:r>
+        <w:rPr>
+          <w:rFonts w:ascii="Arial" w:hAnsi="Arial"/>
+          <w:sz w:val="20"/>
+          <w:lang w:val="pt-BR"/>
+        </w:rPr>
+        <w:t>campo ;</w:t>
+      </w:r>
+      <w:proofErr w:type="gramEnd"/>
+      <w:r>
+        <w:rPr>
+          <w:rFonts w:ascii="Arial" w:hAnsi="Arial"/>
+          <w:sz w:val="20"/>
+          <w:lang w:val="pt-BR"/>
+        </w:rPr>
+        <w:t>;;;;;;;;;;;;;;;;;;;;;;;</w:t>
+      </w:r>
     </w:p>
     <w:p>
       <w:pPr>
@@ -787,54 +814,102 @@
           <w:lang w:val="pt-BR"/>
         </w:rPr>
       </w:pPr>
-      <w:r>
-        <w:rPr>
-          <w:rFonts w:ascii="Arial" w:hAnsi="Arial"/>
-          <w:b/>
-          <w:sz w:val="20"/>
-          <w:u w:val="single"/>
-          <w:lang w:val="pt-BR"/>
-        </w:rPr>
-        <w:t>Descrição</w:t>
-      </w:r>
-      <w:r>
-        <w:rPr>
-          <w:rFonts w:ascii="Arial" w:hAnsi="Arial"/>
-          <w:b/>
-          <w:sz w:val="20"/>
-          <w:lang w:val="pt-BR"/>
-        </w:rPr>
-        <w:t>:</w:t>
-      </w:r>
-      <w:r>
-        <w:rPr>
-          <w:rFonts w:ascii="Arial" w:hAnsi="Arial"/>
-          <w:sz w:val="20"/>
-          <w:lang w:val="pt-BR"/>
-        </w:rPr>
-        <w:t xml:space="preserve"> No campo “Localizar”, o usuário digita uma placa qualquer no formato XXX-</w:t>
-      </w:r>
-      <w:proofErr w:type="gramStart"/>
-      <w:r>
-        <w:rPr>
-          <w:rFonts w:ascii="Arial" w:hAnsi="Arial"/>
-          <w:sz w:val="20"/>
-          <w:lang w:val="pt-BR"/>
-        </w:rPr>
-        <w:t>XXXX</w:t>
-      </w:r>
-      <w:proofErr w:type="gramEnd"/>
-      <w:r>
-        <w:rPr>
-          <w:rFonts w:ascii="Arial" w:hAnsi="Arial"/>
-          <w:sz w:val="20"/>
-          <w:lang w:val="pt-BR"/>
-        </w:rPr>
-        <w:t xml:space="preserve"> </w:t>
-      </w:r>
     </w:p>
     <w:p>
       <w:pPr>
+        <w:pStyle w:val="Corpodetexto"/>
+        <w:rPr>
+          <w:rFonts w:ascii="Arial" w:hAnsi="Arial" w:cs="Arial"/>
+          <w:b w:val="0"/>
+          <w:sz w:val="20"/>
+          <w:lang w:val="pt-BR"/>
+        </w:rPr>
+      </w:pPr>
+      <w:r>
+        <w:rPr>
+          <w:rFonts w:ascii="Arial" w:hAnsi="Arial"/>
+          <w:sz w:val="20"/>
+          <w:u w:val="single"/>
+          <w:lang w:val="pt-BR"/>
+        </w:rPr>
+        <w:t>Pré-Condições</w:t>
+      </w:r>
+      <w:r>
+        <w:rPr>
+          <w:rFonts w:ascii="Arial" w:hAnsi="Arial"/>
+          <w:sz w:val="20"/>
+          <w:lang w:val="pt-BR"/>
+        </w:rPr>
+        <w:t>:</w:t>
+      </w:r>
+      <w:r>
+        <w:rPr>
+          <w:rFonts w:ascii="Arial" w:hAnsi="Arial"/>
+          <w:b w:val="0"/>
+          <w:sz w:val="20"/>
+          <w:lang w:val="pt-BR"/>
+        </w:rPr>
+        <w:t xml:space="preserve"> </w:t>
+      </w:r>
+      <w:r>
+        <w:rPr>
+          <w:rFonts w:ascii="Arial" w:hAnsi="Arial" w:cs="Arial"/>
+          <w:b w:val="0"/>
+          <w:sz w:val="20"/>
+          <w:lang w:val="pt-BR"/>
+        </w:rPr>
+        <w:t>Usuário</w:t>
+      </w:r>
+      <w:r>
+        <w:rPr>
+          <w:rFonts w:ascii="Arial" w:hAnsi="Arial" w:cs="Arial"/>
+          <w:b w:val="0"/>
+          <w:sz w:val="20"/>
+          <w:lang w:val="pt-BR"/>
+        </w:rPr>
+        <w:t xml:space="preserve"> previamente cadastrado</w:t>
+      </w:r>
+      <w:r>
+        <w:rPr>
+          <w:rFonts w:ascii="Arial" w:hAnsi="Arial" w:cs="Arial"/>
+          <w:b w:val="0"/>
+          <w:sz w:val="20"/>
+          <w:lang w:val="pt-BR"/>
+        </w:rPr>
+        <w:t xml:space="preserve"> e estar </w:t>
+      </w:r>
+      <w:proofErr w:type="spellStart"/>
+      <w:r>
+        <w:rPr>
+          <w:rFonts w:ascii="Arial" w:hAnsi="Arial" w:cs="Arial"/>
+          <w:b w:val="0"/>
+          <w:sz w:val="20"/>
+          <w:lang w:val="pt-BR"/>
+        </w:rPr>
+        <w:t>logado</w:t>
+      </w:r>
+      <w:proofErr w:type="spellEnd"/>
+      <w:r>
+        <w:rPr>
+          <w:rFonts w:ascii="Arial" w:hAnsi="Arial" w:cs="Arial"/>
+          <w:b w:val="0"/>
+          <w:sz w:val="20"/>
+          <w:lang w:val="pt-BR"/>
+        </w:rPr>
+        <w:t xml:space="preserve"> no sistema</w:t>
+      </w:r>
+    </w:p>
+    <w:p>
+      <w:pPr>
+        <w:pStyle w:val="Corpodetexto"/>
+        <w:rPr>
+          <w:b w:val="0"/>
+          <w:lang w:val="pt-BR"/>
+        </w:rPr>
+      </w:pPr>
+    </w:p>
+    <w:p>
+      <w:pPr>
         <w:pStyle w:val="bp"/>
         <w:spacing w:before="0" w:after="0"/>
         <w:rPr>
@@ -843,29 +918,20 @@
           <w:lang w:val="pt-BR"/>
         </w:rPr>
       </w:pPr>
-    </w:p>
-    <w:p>
-      <w:pPr>
-        <w:pStyle w:val="Corpodetexto"/>
-        <w:rPr>
-          <w:rFonts w:ascii="Arial" w:hAnsi="Arial" w:cs="Arial"/>
-          <w:b w:val="0"/>
-          <w:sz w:val="20"/>
-          <w:lang w:val="pt-BR"/>
-        </w:rPr>
-      </w:pPr>
-      <w:r>
-        <w:rPr>
-          <w:rFonts w:ascii="Arial" w:hAnsi="Arial"/>
+      <w:r>
+        <w:rPr>
+          <w:rFonts w:ascii="Arial" w:hAnsi="Arial"/>
+          <w:b/>
           <w:sz w:val="20"/>
           <w:u w:val="single"/>
           <w:lang w:val="pt-BR"/>
         </w:rPr>
-        <w:t>Pré-Condições</w:t>
-      </w:r>
-      <w:r>
-        <w:rPr>
-          <w:rFonts w:ascii="Arial" w:hAnsi="Arial"/>
+        <w:t>Pós-Condições</w:t>
+      </w:r>
+      <w:r>
+        <w:rPr>
+          <w:rFonts w:ascii="Arial" w:hAnsi="Arial"/>
+          <w:b/>
           <w:sz w:val="20"/>
           <w:lang w:val="pt-BR"/>
         </w:rPr>
@@ -874,113 +940,28 @@
       <w:r>
         <w:rPr>
           <w:rFonts w:ascii="Arial" w:hAnsi="Arial"/>
-          <w:b w:val="0"/>
           <w:sz w:val="20"/>
           <w:lang w:val="pt-BR"/>
         </w:rPr>
         <w:t xml:space="preserve"> </w:t>
       </w:r>
-      <w:r>
-        <w:rPr>
-          <w:rFonts w:ascii="Arial" w:hAnsi="Arial" w:cs="Arial"/>
-          <w:b w:val="0"/>
-          <w:sz w:val="20"/>
-          <w:lang w:val="pt-BR"/>
-        </w:rPr>
-        <w:t>Usuário</w:t>
-      </w:r>
-      <w:r>
-        <w:rPr>
-          <w:rFonts w:ascii="Arial" w:hAnsi="Arial" w:cs="Arial"/>
-          <w:b w:val="0"/>
-          <w:sz w:val="20"/>
-          <w:lang w:val="pt-BR"/>
-        </w:rPr>
-        <w:t xml:space="preserve"> previamente cadastrado</w:t>
-      </w:r>
-      <w:r>
-        <w:rPr>
-          <w:rFonts w:ascii="Arial" w:hAnsi="Arial" w:cs="Arial"/>
-          <w:b w:val="0"/>
-          <w:sz w:val="20"/>
-          <w:lang w:val="pt-BR"/>
-        </w:rPr>
-        <w:t xml:space="preserve"> e estar </w:t>
-      </w:r>
-      <w:proofErr w:type="spellStart"/>
-      <w:r>
-        <w:rPr>
-          <w:rFonts w:ascii="Arial" w:hAnsi="Arial" w:cs="Arial"/>
-          <w:b w:val="0"/>
-          <w:sz w:val="20"/>
-          <w:lang w:val="pt-BR"/>
-        </w:rPr>
-        <w:t>logado</w:t>
-      </w:r>
-      <w:proofErr w:type="spellEnd"/>
-      <w:r>
-        <w:rPr>
-          <w:rFonts w:ascii="Arial" w:hAnsi="Arial" w:cs="Arial"/>
-          <w:b w:val="0"/>
-          <w:sz w:val="20"/>
-          <w:lang w:val="pt-BR"/>
-        </w:rPr>
-        <w:t xml:space="preserve"> no sistema</w:t>
-      </w:r>
-    </w:p>
-    <w:p>
-      <w:pPr>
-        <w:pStyle w:val="Corpodetexto"/>
-        <w:rPr>
-          <w:b w:val="0"/>
-          <w:lang w:val="pt-BR"/>
-        </w:rPr>
-      </w:pPr>
-    </w:p>
-    <w:p>
-      <w:pPr>
-        <w:pStyle w:val="bp"/>
-        <w:spacing w:before="0" w:after="0"/>
-        <w:rPr>
-          <w:rFonts w:ascii="Arial" w:hAnsi="Arial"/>
-          <w:sz w:val="20"/>
-          <w:lang w:val="pt-BR"/>
-        </w:rPr>
-      </w:pPr>
-      <w:r>
-        <w:rPr>
-          <w:rFonts w:ascii="Arial" w:hAnsi="Arial"/>
-          <w:b/>
-          <w:sz w:val="20"/>
-          <w:u w:val="single"/>
-          <w:lang w:val="pt-BR"/>
-        </w:rPr>
-        <w:t>Pós-Condições</w:t>
-      </w:r>
-      <w:r>
-        <w:rPr>
-          <w:rFonts w:ascii="Arial" w:hAnsi="Arial"/>
-          <w:b/>
-          <w:sz w:val="20"/>
-          <w:lang w:val="pt-BR"/>
-        </w:rPr>
-        <w:t>:</w:t>
-      </w:r>
-      <w:r>
-        <w:rPr>
-          <w:rFonts w:ascii="Arial" w:hAnsi="Arial"/>
-          <w:sz w:val="20"/>
-          <w:lang w:val="pt-BR"/>
-        </w:rPr>
-        <w:t xml:space="preserve"> </w:t>
-      </w:r>
-      <w:r>
-        <w:rPr>
-          <w:rFonts w:ascii="Arial" w:hAnsi="Arial"/>
-          <w:sz w:val="20"/>
-          <w:lang w:val="pt-BR"/>
-        </w:rPr>
-        <w:t>A placa do seu veículo não será exibida na tabela.</w:t>
+      <w:proofErr w:type="gramStart"/>
+      <w:r>
+        <w:rPr>
+          <w:rFonts w:ascii="Arial" w:hAnsi="Arial"/>
+          <w:sz w:val="20"/>
+          <w:lang w:val="pt-BR"/>
+        </w:rPr>
+        <w:t>A ;</w:t>
+      </w:r>
+      <w:proofErr w:type="gramEnd"/>
+      <w:r>
+        <w:rPr>
+          <w:rFonts w:ascii="Arial" w:hAnsi="Arial"/>
+          <w:sz w:val="20"/>
+          <w:lang w:val="pt-BR"/>
+        </w:rPr>
+        <w:t>;;;;;;;;;;;;;;;;;;;;</w:t>
       </w:r>
     </w:p>
     <w:p>
@@ -1025,7 +1006,30 @@
           <w:b w:val="0"/>
           <w:lang w:val="pt-BR"/>
         </w:rPr>
-        <w:t>Clicar no campo Localizar;</w:t>
+        <w:t xml:space="preserve">Clicar no </w:t>
+      </w:r>
+      <w:proofErr w:type="gramStart"/>
+      <w:r>
+        <w:rPr>
+          <w:b w:val="0"/>
+          <w:lang w:val="pt-BR"/>
+        </w:rPr>
+        <w:t>campo ;</w:t>
+      </w:r>
+      <w:proofErr w:type="gramEnd"/>
+      <w:r>
+        <w:rPr>
+          <w:b w:val="0"/>
+          <w:lang w:val="pt-BR"/>
+        </w:rPr>
+        <w:t>;;;;;;;;;;;;;;;;;;;;;;</w:t>
+      </w:r>
+      <w:r>
+        <w:rPr>
+          <w:b w:val="0"/>
+          <w:lang w:val="pt-BR"/>
+        </w:rPr>
+        <w:t>;</w:t>
       </w:r>
     </w:p>
     <w:p>
@@ -1043,33 +1047,28 @@
           <w:lang w:val="pt-BR"/>
         </w:rPr>
       </w:pPr>
+      <w:proofErr w:type="gramStart"/>
       <w:r>
         <w:rPr>
           <w:b w:val="0"/>
           <w:lang w:val="pt-BR"/>
         </w:rPr>
-        <w:t xml:space="preserve">Digitar uma </w:t>
-      </w:r>
+        <w:t>Digitar ;</w:t>
+      </w:r>
+      <w:proofErr w:type="gramEnd"/>
       <w:r>
         <w:rPr>
           <w:b w:val="0"/>
           <w:lang w:val="pt-BR"/>
         </w:rPr>
-        <w:t>placa errada</w:t>
+        <w:t>;;;;;;;;;;;;;;;;;;;;;;;;;;;;;</w:t>
       </w:r>
       <w:r>
         <w:rPr>
           <w:b w:val="0"/>
           <w:lang w:val="pt-BR"/>
         </w:rPr>
-        <w:t xml:space="preserve"> </w:t>
-      </w:r>
-      <w:r>
-        <w:rPr>
-          <w:b w:val="0"/>
-          <w:lang w:val="pt-BR"/>
-        </w:rPr>
-        <w:t>no formato XXX-XXXX;</w:t>
+        <w:t>;</w:t>
       </w:r>
       <w:r>
         <w:rPr>
@@ -1094,6 +1093,7 @@
           <w:lang w:val="pt-BR"/>
         </w:rPr>
       </w:pPr>
+      <w:proofErr w:type="gramStart"/>
       <w:r>
         <w:rPr>
           <w:rFonts w:ascii="Arial" w:hAnsi="Arial"/>
@@ -1101,7 +1101,26 @@
           <w:sz w:val="20"/>
           <w:lang w:val="pt-BR"/>
         </w:rPr>
-        <w:t>A placa do seu veículo não será exibida na tabela.</w:t>
+        <w:t>A ;</w:t>
+      </w:r>
+      <w:proofErr w:type="gramEnd"/>
+      <w:r>
+        <w:rPr>
+          <w:rFonts w:ascii="Arial" w:hAnsi="Arial"/>
+          <w:b w:val="0"/>
+          <w:sz w:val="20"/>
+          <w:lang w:val="pt-BR"/>
+        </w:rPr>
+        <w:t>;;;;;;;;;;;;;;;;;;;;;;;;;;;;;;;</w:t>
+      </w:r>
+      <w:r>
+        <w:rPr>
+          <w:rFonts w:ascii="Arial" w:hAnsi="Arial"/>
+          <w:b w:val="0"/>
+          <w:sz w:val="20"/>
+          <w:lang w:val="pt-BR"/>
+        </w:rPr>
+        <w:t>.</w:t>
       </w:r>
     </w:p>
     <w:p>
@@ -1204,47 +1223,49 @@
       </w:r>
       <w:r>
         <w:rPr>
-          <w:rFonts w:ascii="Arial" w:hAnsi="Arial"/>
+          <w:rFonts w:ascii="Arial" w:hAnsi="Arial" w:cs="Arial"/>
           <w:b/>
           <w:sz w:val="24"/>
           <w:szCs w:val="24"/>
           <w:lang w:val="pt-BR"/>
         </w:rPr>
-        <w:t xml:space="preserve">Testar cliente </w:t>
-      </w:r>
-      <w:proofErr w:type="spellStart"/>
-      <w:r>
-        <w:rPr>
-          <w:rFonts w:ascii="Arial" w:hAnsi="Arial"/>
+        <w:t xml:space="preserve">Testar </w:t>
+      </w:r>
+      <w:r>
+        <w:rPr>
+          <w:rFonts w:ascii="Arial" w:hAnsi="Arial" w:cs="Arial"/>
           <w:b/>
           <w:sz w:val="24"/>
           <w:szCs w:val="24"/>
           <w:lang w:val="pt-BR"/>
         </w:rPr>
-        <w:t>l</w:t>
-      </w:r>
-      <w:r>
-        <w:rPr>
-          <w:rFonts w:ascii="Arial" w:hAnsi="Arial"/>
+        <w:t xml:space="preserve">Alterar Senha Gerência </w:t>
+      </w:r>
+      <w:r>
+        <w:rPr>
+          <w:rFonts w:ascii="Arial" w:hAnsi="Arial" w:cs="Arial"/>
           <w:b/>
           <w:sz w:val="24"/>
           <w:szCs w:val="24"/>
           <w:lang w:val="pt-BR"/>
         </w:rPr>
-        <w:t>ogar</w:t>
-      </w:r>
-      <w:proofErr w:type="spellEnd"/>
-      <w:r>
-        <w:rPr>
-          <w:rFonts w:ascii="Arial" w:hAnsi="Arial"/>
+        <w:t>sem sucesso com senha</w:t>
+      </w:r>
+      <w:r>
+        <w:rPr>
+          <w:rFonts w:ascii="Arial" w:hAnsi="Arial" w:cs="Arial"/>
           <w:b/>
           <w:sz w:val="24"/>
           <w:szCs w:val="24"/>
           <w:lang w:val="pt-BR"/>
         </w:rPr>
-        <w:t xml:space="preserve"> no s</w:t>
-      </w:r>
-      <w:r>
+        <w:t xml:space="preserve"> no formato errado</w:t>
+      </w:r>
+    </w:p>
+    <w:p>
+      <w:pPr>
+        <w:pStyle w:val="bp"/>
+        <w:spacing w:before="0" w:after="0"/>
         <w:rPr>
           <w:rFonts w:ascii="Arial" w:hAnsi="Arial"/>
           <w:b/>
@@ -1252,28 +1273,7 @@
           <w:szCs w:val="24"/>
           <w:lang w:val="pt-BR"/>
         </w:rPr>
-        <w:t>istema</w:t>
-      </w:r>
-      <w:r>
-        <w:rPr>
-          <w:rFonts w:ascii="Arial" w:hAnsi="Arial"/>
-          <w:b/>
-          <w:sz w:val="24"/>
-          <w:szCs w:val="24"/>
-          <w:lang w:val="pt-BR"/>
-        </w:rPr>
-        <w:t xml:space="preserve"> </w:t>
-      </w:r>
-      <w:r>
-        <w:rPr>
-          <w:rFonts w:ascii="Arial" w:hAnsi="Arial"/>
-          <w:b/>
-          <w:sz w:val="24"/>
-          <w:szCs w:val="24"/>
-          <w:lang w:val="pt-BR"/>
-        </w:rPr>
-        <w:t>sem sucesso com placa no formato errado</w:t>
-      </w:r>
+      </w:pPr>
     </w:p>
     <w:p>
       <w:pPr>
@@ -1281,15 +1281,160 @@
         <w:spacing w:before="0" w:after="0"/>
         <w:rPr>
           <w:rFonts w:ascii="Arial" w:hAnsi="Arial"/>
+          <w:sz w:val="20"/>
+          <w:lang w:val="pt-BR"/>
+        </w:rPr>
+      </w:pPr>
+      <w:r>
+        <w:rPr>
+          <w:rFonts w:ascii="Arial" w:hAnsi="Arial"/>
           <w:b/>
-          <w:sz w:val="24"/>
-          <w:szCs w:val="24"/>
-          <w:lang w:val="pt-BR"/>
-        </w:rPr>
-      </w:pPr>
+          <w:sz w:val="20"/>
+          <w:u w:val="single"/>
+          <w:lang w:val="pt-BR"/>
+        </w:rPr>
+        <w:t>Descrição</w:t>
+      </w:r>
+      <w:r>
+        <w:rPr>
+          <w:rFonts w:ascii="Arial" w:hAnsi="Arial"/>
+          <w:b/>
+          <w:sz w:val="20"/>
+          <w:lang w:val="pt-BR"/>
+        </w:rPr>
+        <w:t>:</w:t>
+      </w:r>
+      <w:r>
+        <w:rPr>
+          <w:rFonts w:ascii="Arial" w:hAnsi="Arial"/>
+          <w:sz w:val="20"/>
+          <w:lang w:val="pt-BR"/>
+        </w:rPr>
+        <w:t xml:space="preserve"> No </w:t>
+      </w:r>
+      <w:proofErr w:type="gramStart"/>
+      <w:r>
+        <w:rPr>
+          <w:rFonts w:ascii="Arial" w:hAnsi="Arial"/>
+          <w:sz w:val="20"/>
+          <w:lang w:val="pt-BR"/>
+        </w:rPr>
+        <w:t>campo ;</w:t>
+      </w:r>
+      <w:proofErr w:type="gramEnd"/>
+      <w:r>
+        <w:rPr>
+          <w:rFonts w:ascii="Arial" w:hAnsi="Arial"/>
+          <w:sz w:val="20"/>
+          <w:lang w:val="pt-BR"/>
+        </w:rPr>
+        <w:t>;;;;;;;;;;;;;;;;;;;;;;;;;;;;;;;;;</w:t>
+      </w:r>
     </w:p>
     <w:p>
       <w:pPr>
+        <w:pStyle w:val="Corpodetexto"/>
+        <w:rPr>
+          <w:rFonts w:ascii="Arial" w:hAnsi="Arial" w:cs="Arial"/>
+          <w:b w:val="0"/>
+          <w:sz w:val="20"/>
+          <w:lang w:val="pt-BR"/>
+        </w:rPr>
+      </w:pPr>
+      <w:r>
+        <w:rPr>
+          <w:rFonts w:ascii="Arial" w:hAnsi="Arial"/>
+          <w:sz w:val="20"/>
+          <w:u w:val="single"/>
+          <w:lang w:val="pt-BR"/>
+        </w:rPr>
+        <w:t>Pré-Condições</w:t>
+      </w:r>
+      <w:r>
+        <w:rPr>
+          <w:rFonts w:ascii="Arial" w:hAnsi="Arial"/>
+          <w:sz w:val="20"/>
+          <w:lang w:val="pt-BR"/>
+        </w:rPr>
+        <w:t>:</w:t>
+      </w:r>
+      <w:r>
+        <w:rPr>
+          <w:rFonts w:ascii="Arial" w:hAnsi="Arial"/>
+          <w:b w:val="0"/>
+          <w:sz w:val="20"/>
+          <w:lang w:val="pt-BR"/>
+        </w:rPr>
+        <w:t xml:space="preserve"> </w:t>
+      </w:r>
+      <w:r>
+        <w:rPr>
+          <w:rFonts w:ascii="Arial" w:hAnsi="Arial" w:cs="Arial"/>
+          <w:b w:val="0"/>
+          <w:sz w:val="20"/>
+          <w:lang w:val="pt-BR"/>
+        </w:rPr>
+        <w:t>Usuário</w:t>
+      </w:r>
+      <w:r>
+        <w:rPr>
+          <w:rFonts w:ascii="Arial" w:hAnsi="Arial" w:cs="Arial"/>
+          <w:b w:val="0"/>
+          <w:sz w:val="20"/>
+          <w:lang w:val="pt-BR"/>
+        </w:rPr>
+        <w:t xml:space="preserve"> previamente cadastrado</w:t>
+      </w:r>
+      <w:r>
+        <w:rPr>
+          <w:rFonts w:ascii="Arial" w:hAnsi="Arial" w:cs="Arial"/>
+          <w:b w:val="0"/>
+          <w:sz w:val="20"/>
+          <w:lang w:val="pt-BR"/>
+        </w:rPr>
+        <w:t xml:space="preserve"> e estar </w:t>
+      </w:r>
+      <w:proofErr w:type="spellStart"/>
+      <w:r>
+        <w:rPr>
+          <w:rFonts w:ascii="Arial" w:hAnsi="Arial" w:cs="Arial"/>
+          <w:b w:val="0"/>
+          <w:sz w:val="20"/>
+          <w:lang w:val="pt-BR"/>
+        </w:rPr>
+        <w:t>logado</w:t>
+      </w:r>
+      <w:proofErr w:type="spellEnd"/>
+      <w:r>
+        <w:rPr>
+          <w:rFonts w:ascii="Arial" w:hAnsi="Arial" w:cs="Arial"/>
+          <w:b w:val="0"/>
+          <w:sz w:val="20"/>
+          <w:lang w:val="pt-BR"/>
+        </w:rPr>
+        <w:t xml:space="preserve"> no sistema</w:t>
+      </w:r>
+      <w:r>
+        <w:rPr>
+          <w:rFonts w:ascii="Arial" w:hAnsi="Arial" w:cs="Arial"/>
+          <w:b w:val="0"/>
+          <w:sz w:val="20"/>
+          <w:lang w:val="pt-BR"/>
+        </w:rPr>
+        <w:t>;</w:t>
+      </w:r>
+    </w:p>
+    <w:p>
+      <w:pPr>
+        <w:pStyle w:val="Corpodetexto"/>
+        <w:rPr>
+          <w:b w:val="0"/>
+          <w:lang w:val="pt-BR"/>
+        </w:rPr>
+      </w:pPr>
+    </w:p>
+    <w:p>
+      <w:pPr>
         <w:pStyle w:val="bp"/>
         <w:spacing w:before="0" w:after="0"/>
         <w:rPr>
@@ -1298,6 +1443,7 @@
           <w:lang w:val="pt-BR"/>
         </w:rPr>
       </w:pPr>
+      <w:proofErr w:type="gramStart"/>
       <w:r>
         <w:rPr>
           <w:rFonts w:ascii="Arial" w:hAnsi="Arial"/>
@@ -1306,7 +1452,7 @@
           <w:u w:val="single"/>
           <w:lang w:val="pt-BR"/>
         </w:rPr>
-        <w:t>Descrição</w:t>
+        <w:t>Pós-Condições</w:t>
       </w:r>
       <w:r>
         <w:rPr>
@@ -1323,183 +1469,42 @@
           <w:sz w:val="20"/>
           <w:lang w:val="pt-BR"/>
         </w:rPr>
-        <w:t xml:space="preserve"> No campo “Localizar”, o usuário digita uma plac</w:t>
-      </w:r>
-      <w:r>
-        <w:rPr>
-          <w:rFonts w:ascii="Arial" w:hAnsi="Arial"/>
-          <w:sz w:val="20"/>
-          <w:lang w:val="pt-BR"/>
-        </w:rPr>
-        <w:t xml:space="preserve">a qualquer no formato errado </w:t>
-      </w:r>
-      <w:proofErr w:type="gramStart"/>
-      <w:r>
-        <w:rPr>
-          <w:rFonts w:ascii="Arial" w:hAnsi="Arial"/>
-          <w:sz w:val="20"/>
-          <w:lang w:val="pt-BR"/>
-        </w:rPr>
-        <w:t>XX</w:t>
-      </w:r>
-      <w:r>
-        <w:rPr>
-          <w:rFonts w:ascii="Arial" w:hAnsi="Arial"/>
-          <w:sz w:val="20"/>
-          <w:lang w:val="pt-BR"/>
-        </w:rPr>
-        <w:t>XXXX</w:t>
+        <w:t xml:space="preserve"> </w:t>
+      </w:r>
+      <w:r>
+        <w:rPr>
+          <w:rFonts w:ascii="Arial" w:hAnsi="Arial"/>
+          <w:sz w:val="20"/>
+          <w:lang w:val="pt-BR"/>
+        </w:rPr>
+        <w:t xml:space="preserve">Uma mensagem de </w:t>
+      </w:r>
+      <w:proofErr w:type="spellStart"/>
+      <w:r>
+        <w:rPr>
+          <w:rFonts w:ascii="Arial" w:hAnsi="Arial"/>
+          <w:sz w:val="20"/>
+          <w:lang w:val="pt-BR"/>
+        </w:rPr>
+        <w:t>errao</w:t>
+      </w:r>
+      <w:proofErr w:type="spellEnd"/>
+      <w:r>
+        <w:rPr>
+          <w:rFonts w:ascii="Arial" w:hAnsi="Arial"/>
+          <w:sz w:val="20"/>
+          <w:lang w:val="pt-BR"/>
+        </w:rPr>
+        <w:t xml:space="preserve"> será exibida na tela “</w:t>
       </w:r>
       <w:proofErr w:type="gramEnd"/>
-    </w:p>
-    <w:p>
-      <w:pPr>
-        <w:pStyle w:val="bp"/>
-        <w:spacing w:before="0" w:after="0"/>
-        <w:rPr>
-          <w:rFonts w:ascii="Arial" w:hAnsi="Arial"/>
-          <w:sz w:val="20"/>
-          <w:lang w:val="pt-BR"/>
-        </w:rPr>
-      </w:pPr>
-    </w:p>
-    <w:p>
-      <w:pPr>
-        <w:pStyle w:val="Corpodetexto"/>
-        <w:rPr>
-          <w:rFonts w:ascii="Arial" w:hAnsi="Arial" w:cs="Arial"/>
-          <w:b w:val="0"/>
-          <w:sz w:val="20"/>
-          <w:lang w:val="pt-BR"/>
-        </w:rPr>
-      </w:pPr>
-      <w:r>
-        <w:rPr>
-          <w:rFonts w:ascii="Arial" w:hAnsi="Arial"/>
-          <w:sz w:val="20"/>
-          <w:u w:val="single"/>
-          <w:lang w:val="pt-BR"/>
-        </w:rPr>
-        <w:t>Pré-Condições</w:t>
-      </w:r>
-      <w:r>
-        <w:rPr>
-          <w:rFonts w:ascii="Arial" w:hAnsi="Arial"/>
-          <w:sz w:val="20"/>
-          <w:lang w:val="pt-BR"/>
-        </w:rPr>
-        <w:t>:</w:t>
-      </w:r>
-      <w:r>
-        <w:rPr>
-          <w:rFonts w:ascii="Arial" w:hAnsi="Arial"/>
-          <w:b w:val="0"/>
-          <w:sz w:val="20"/>
-          <w:lang w:val="pt-BR"/>
-        </w:rPr>
-        <w:t xml:space="preserve"> </w:t>
-      </w:r>
-      <w:r>
-        <w:rPr>
-          <w:rFonts w:ascii="Arial" w:hAnsi="Arial" w:cs="Arial"/>
-          <w:b w:val="0"/>
-          <w:sz w:val="20"/>
-          <w:lang w:val="pt-BR"/>
-        </w:rPr>
-        <w:t>Usuário</w:t>
-      </w:r>
-      <w:r>
-        <w:rPr>
-          <w:rFonts w:ascii="Arial" w:hAnsi="Arial" w:cs="Arial"/>
-          <w:b w:val="0"/>
-          <w:sz w:val="20"/>
-          <w:lang w:val="pt-BR"/>
-        </w:rPr>
-        <w:t xml:space="preserve"> previamente cadastrado</w:t>
-      </w:r>
-      <w:r>
-        <w:rPr>
-          <w:rFonts w:ascii="Arial" w:hAnsi="Arial" w:cs="Arial"/>
-          <w:b w:val="0"/>
-          <w:sz w:val="20"/>
-          <w:lang w:val="pt-BR"/>
-        </w:rPr>
-        <w:t xml:space="preserve"> e estar </w:t>
-      </w:r>
-      <w:proofErr w:type="spellStart"/>
-      <w:r>
-        <w:rPr>
-          <w:rFonts w:ascii="Arial" w:hAnsi="Arial" w:cs="Arial"/>
-          <w:b w:val="0"/>
-          <w:sz w:val="20"/>
-          <w:lang w:val="pt-BR"/>
-        </w:rPr>
-        <w:t>logado</w:t>
-      </w:r>
-      <w:proofErr w:type="spellEnd"/>
-      <w:r>
-        <w:rPr>
-          <w:rFonts w:ascii="Arial" w:hAnsi="Arial" w:cs="Arial"/>
-          <w:b w:val="0"/>
-          <w:sz w:val="20"/>
-          <w:lang w:val="pt-BR"/>
-        </w:rPr>
-        <w:t xml:space="preserve"> no sistema</w:t>
-      </w:r>
-    </w:p>
-    <w:p>
-      <w:pPr>
-        <w:pStyle w:val="Corpodetexto"/>
-        <w:rPr>
-          <w:b w:val="0"/>
-          <w:lang w:val="pt-BR"/>
-        </w:rPr>
-      </w:pPr>
-    </w:p>
-    <w:p>
-      <w:pPr>
-        <w:pStyle w:val="bp"/>
-        <w:spacing w:before="0" w:after="0"/>
-        <w:rPr>
-          <w:rFonts w:ascii="Arial" w:hAnsi="Arial"/>
-          <w:sz w:val="20"/>
-          <w:lang w:val="pt-BR"/>
-        </w:rPr>
-      </w:pPr>
-      <w:r>
-        <w:rPr>
-          <w:rFonts w:ascii="Arial" w:hAnsi="Arial"/>
-          <w:b/>
-          <w:sz w:val="20"/>
-          <w:u w:val="single"/>
-          <w:lang w:val="pt-BR"/>
-        </w:rPr>
-        <w:t>Pós-Condições</w:t>
-      </w:r>
-      <w:r>
-        <w:rPr>
-          <w:rFonts w:ascii="Arial" w:hAnsi="Arial"/>
-          <w:b/>
-          <w:sz w:val="20"/>
-          <w:lang w:val="pt-BR"/>
-        </w:rPr>
-        <w:t>:</w:t>
-      </w:r>
-      <w:r>
-        <w:rPr>
-          <w:rFonts w:ascii="Arial" w:hAnsi="Arial"/>
-          <w:sz w:val="20"/>
-          <w:lang w:val="pt-BR"/>
-        </w:rPr>
-        <w:t xml:space="preserve"> </w:t>
-      </w:r>
-      <w:r>
-        <w:rPr>
-          <w:rFonts w:ascii="Arial" w:hAnsi="Arial"/>
-          <w:sz w:val="20"/>
-          <w:lang w:val="pt-BR"/>
-        </w:rPr>
-        <w:t>A placa do seu veículo não será exibida na tabela.</w:t>
+      <w:r>
+        <w:rPr>
+          <w:rFonts w:ascii="Arial" w:hAnsi="Arial"/>
+          <w:sz w:val="20"/>
+          <w:lang w:val="pt-BR"/>
+        </w:rPr>
+        <w:t>;;;;;;;;;;;;;;;;;;;;;;;”</w:t>
       </w:r>
     </w:p>
     <w:p>
@@ -1544,7 +1549,30 @@
           <w:b w:val="0"/>
           <w:lang w:val="pt-BR"/>
         </w:rPr>
-        <w:t>Clicar no campo Localizar;</w:t>
+        <w:t xml:space="preserve">Clicar </w:t>
+      </w:r>
+      <w:proofErr w:type="gramStart"/>
+      <w:r>
+        <w:rPr>
+          <w:b w:val="0"/>
+          <w:lang w:val="pt-BR"/>
+        </w:rPr>
+        <w:t>em ;</w:t>
+      </w:r>
+      <w:proofErr w:type="gramEnd"/>
+      <w:r>
+        <w:rPr>
+          <w:b w:val="0"/>
+          <w:lang w:val="pt-BR"/>
+        </w:rPr>
+        <w:t>;;;;;;;;;;;;;;;;</w:t>
+      </w:r>
+      <w:r>
+        <w:rPr>
+          <w:b w:val="0"/>
+          <w:lang w:val="pt-BR"/>
+        </w:rPr>
+        <w:t>;</w:t>
       </w:r>
     </w:p>
     <w:p>
@@ -1562,89 +1590,21 @@
           <w:lang w:val="pt-BR"/>
         </w:rPr>
       </w:pPr>
+      <w:proofErr w:type="gramStart"/>
       <w:r>
         <w:rPr>
           <w:b w:val="0"/>
           <w:lang w:val="pt-BR"/>
         </w:rPr>
-        <w:t>Digitar uma placa</w:t>
-      </w:r>
+        <w:t>Digitar ;</w:t>
+      </w:r>
+      <w:proofErr w:type="gramEnd"/>
       <w:r>
         <w:rPr>
           <w:b w:val="0"/>
           <w:lang w:val="pt-BR"/>
         </w:rPr>
-        <w:t xml:space="preserve"> correta</w:t>
-      </w:r>
-      <w:r>
-        <w:rPr>
-          <w:b w:val="0"/>
-          <w:lang w:val="pt-BR"/>
-        </w:rPr>
-        <w:t xml:space="preserve"> </w:t>
-      </w:r>
-      <w:r>
-        <w:rPr>
-          <w:b w:val="0"/>
-          <w:lang w:val="pt-BR"/>
-        </w:rPr>
-        <w:t xml:space="preserve">e </w:t>
-      </w:r>
-      <w:r>
-        <w:rPr>
-          <w:b w:val="0"/>
-          <w:lang w:val="pt-BR"/>
-        </w:rPr>
-        <w:t>no formato</w:t>
-      </w:r>
-      <w:r>
-        <w:rPr>
-          <w:b w:val="0"/>
-          <w:lang w:val="pt-BR"/>
-        </w:rPr>
-        <w:t xml:space="preserve"> errado</w:t>
-      </w:r>
-      <w:r>
-        <w:rPr>
-          <w:b w:val="0"/>
-          <w:lang w:val="pt-BR"/>
-        </w:rPr>
-        <w:t xml:space="preserve"> </w:t>
-      </w:r>
-      <w:r>
-        <w:rPr>
-          <w:b w:val="0"/>
-          <w:lang w:val="pt-BR"/>
-        </w:rPr>
-        <w:t>X</w:t>
-      </w:r>
-      <w:r>
-        <w:rPr>
-          <w:b w:val="0"/>
-          <w:lang w:val="pt-BR"/>
-        </w:rPr>
-        <w:t>X</w:t>
-      </w:r>
-      <w:r>
-        <w:rPr>
-          <w:b w:val="0"/>
-          <w:lang w:val="pt-BR"/>
-        </w:rPr>
-        <w:t>X</w:t>
-      </w:r>
-      <w:r>
-        <w:rPr>
-          <w:b w:val="0"/>
-          <w:lang w:val="pt-BR"/>
-        </w:rPr>
-        <w:t>XXXX;</w:t>
-      </w:r>
-      <w:r>
-        <w:rPr>
-          <w:b w:val="0"/>
-          <w:lang w:val="pt-BR"/>
-        </w:rPr>
-        <w:t xml:space="preserve"> </w:t>
+        <w:t>;;;;;;;;;;;;;;;;;;;;;;;;</w:t>
       </w:r>
     </w:p>
     <w:p>
@@ -1669,7 +1629,36 @@
           <w:sz w:val="20"/>
           <w:lang w:val="pt-BR"/>
         </w:rPr>
-        <w:t>A placa do seu veículo não será exibida na tabela.</w:t>
+        <w:t>A</w:t>
+      </w:r>
+      <w:proofErr w:type="gramStart"/>
+      <w:r>
+        <w:rPr>
+          <w:rFonts w:ascii="Arial" w:hAnsi="Arial"/>
+          <w:b w:val="0"/>
+          <w:sz w:val="20"/>
+          <w:lang w:val="pt-BR"/>
+        </w:rPr>
+        <w:t xml:space="preserve">  ;</w:t>
+      </w:r>
+      <w:proofErr w:type="gramEnd"/>
+      <w:r>
+        <w:rPr>
+          <w:rFonts w:ascii="Arial" w:hAnsi="Arial"/>
+          <w:b w:val="0"/>
+          <w:sz w:val="20"/>
+          <w:lang w:val="pt-BR"/>
+        </w:rPr>
+        <w:t>;;;;;;;;;;;;;</w:t>
+      </w:r>
+      <w:r>
+        <w:rPr>
+          <w:rFonts w:ascii="Arial" w:hAnsi="Arial"/>
+          <w:b w:val="0"/>
+          <w:sz w:val="20"/>
+          <w:lang w:val="pt-BR"/>
+        </w:rPr>
+        <w:t xml:space="preserve"> será exibida na tabela.</w:t>
       </w:r>
     </w:p>
     <w:p>
@@ -1711,12 +1700,9 @@
       </w:pPr>
     </w:p>
     <w:sectPr>
-      <w:headerReference w:type="even" r:id="rId8"/>
-      <w:headerReference w:type="default" r:id="rId9"/>
-      <w:footerReference w:type="even" r:id="rId10"/>
-      <w:footerReference w:type="default" r:id="rId11"/>
-      <w:headerReference w:type="first" r:id="rId12"/>
-      <w:footerReference w:type="first" r:id="rId13"/>
+      <w:headerReference w:type="default" r:id="rId8"/>
+      <w:footerReference w:type="even" r:id="rId9"/>
+      <w:footerReference w:type="default" r:id="rId10"/>
       <w:type w:val="continuous"/>
       <w:pgSz w:w="15840" w:h="12240" w:orient="landscape" w:code="1"/>
       <w:pgMar w:top="1440" w:right="1440" w:bottom="1135" w:left="1440" w:header="720" w:footer="720" w:gutter="0"/>
@@ -1839,21 +1825,7 @@
                       <w:rPr>
                         <w:lang w:val="pt-BR"/>
                       </w:rPr>
-                      <w:t xml:space="preserve"> Sistema de Rastreamento </w:t>
-                    </w:r>
-                    <w:proofErr w:type="gramStart"/>
-                    <w:r>
-                      <w:rPr>
-                        <w:lang w:val="pt-BR"/>
-                      </w:rPr>
-                      <w:t>4</w:t>
-                    </w:r>
-                    <w:proofErr w:type="gramEnd"/>
-                    <w:r>
-                      <w:rPr>
-                        <w:lang w:val="pt-BR"/>
-                      </w:rPr>
-                      <w:t xml:space="preserve"> de dezembro de 2013</w:t>
+                      <w:t xml:space="preserve"> Sistema de Rastreamento 21 de Fevereiro de 2014</w:t>
                     </w:r>
                   </w:p>
                 </w:sdtContent>
@@ -1886,16 +1858,6 @@
 </w:ftr>
 </file>
 
-<file path=word/footer3.xml><?xml version="1.0" encoding="utf-8"?>
-<w:ftr xmlns:ve="http://schemas.openxmlformats.org/markup-compatibility/2006" xmlns:o="urn:schemas-microsoft-com:office:office" xmlns:r="http://schemas.openxmlformats.org/officeDocument/2006/relationships" xmlns:m="http://schemas.openxmlformats.org/officeDocument/2006/math" xmlns:v="urn:schemas-microsoft-com:vml" xmlns:wp="http://schemas.openxmlformats.org/drawingml/2006/wordprocessingDrawing" xmlns:w10="urn:schemas-microsoft-com:office:word" xmlns:w="http://schemas.openxmlformats.org/wordprocessingml/2006/main" xmlns:wne="http://schemas.microsoft.com/office/word/2006/wordml">
-  <w:p>
-    <w:pPr>
-      <w:pStyle w:val="Rodap"/>
-    </w:pPr>
-  </w:p>
-</w:ftr>
-</file>
-
 <file path=word/footnotes.xml><?xml version="1.0" encoding="utf-8"?>
 <w:footnotes xmlns:ve="http://schemas.openxmlformats.org/markup-compatibility/2006" xmlns:o="urn:schemas-microsoft-com:office:office" xmlns:r="http://schemas.openxmlformats.org/officeDocument/2006/relationships" xmlns:m="http://schemas.openxmlformats.org/officeDocument/2006/math" xmlns:v="urn:schemas-microsoft-com:vml" xmlns:wp="http://schemas.openxmlformats.org/drawingml/2006/wordprocessingDrawing" xmlns:w10="urn:schemas-microsoft-com:office:word" xmlns:w="http://schemas.openxmlformats.org/wordprocessingml/2006/main" xmlns:wne="http://schemas.microsoft.com/office/word/2006/wordml">
   <w:footnote w:type="separator" w:id="-1">
@@ -1920,16 +1882,6 @@
   <w:p>
     <w:pPr>
       <w:pStyle w:val="Cabealho"/>
-    </w:pPr>
-  </w:p>
-</w:hdr>
-</file>
-
-<file path=word/header2.xml><?xml version="1.0" encoding="utf-8"?>
-<w:hdr xmlns:ve="http://schemas.openxmlformats.org/markup-compatibility/2006" xmlns:o="urn:schemas-microsoft-com:office:office" xmlns:r="http://schemas.openxmlformats.org/officeDocument/2006/relationships" xmlns:m="http://schemas.openxmlformats.org/officeDocument/2006/math" xmlns:v="urn:schemas-microsoft-com:vml" xmlns:wp="http://schemas.openxmlformats.org/drawingml/2006/wordprocessingDrawing" xmlns:w10="urn:schemas-microsoft-com:office:word" xmlns:w="http://schemas.openxmlformats.org/wordprocessingml/2006/main" xmlns:wne="http://schemas.microsoft.com/office/word/2006/wordml">
-  <w:p>
-    <w:pPr>
-      <w:pStyle w:val="Cabealho"/>
       <w:pBdr>
         <w:bottom w:val="double" w:sz="6" w:space="1" w:color="auto"/>
       </w:pBdr>
@@ -1955,26 +1907,8 @@
         <w:sz w:val="28"/>
         <w:lang w:val="pt-BR"/>
       </w:rPr>
-      <w:t xml:space="preserve">: Alterar Senha </w:t>
+      <w:t>: Alterar Senha Gerência</w:t>
     </w:r>
-    <w:r>
-      <w:rPr>
-        <w:b/>
-        <w:sz w:val="28"/>
-        <w:lang w:val="pt-BR"/>
-      </w:rPr>
-      <w:t>Gerência</w:t>
-    </w:r>
-  </w:p>
-</w:hdr>
-</file>
-
-<file path=word/header3.xml><?xml version="1.0" encoding="utf-8"?>
-<w:hdr xmlns:ve="http://schemas.openxmlformats.org/markup-compatibility/2006" xmlns:o="urn:schemas-microsoft-com:office:office" xmlns:r="http://schemas.openxmlformats.org/officeDocument/2006/relationships" xmlns:m="http://schemas.openxmlformats.org/officeDocument/2006/math" xmlns:v="urn:schemas-microsoft-com:vml" xmlns:wp="http://schemas.openxmlformats.org/drawingml/2006/wordprocessingDrawing" xmlns:w10="urn:schemas-microsoft-com:office:word" xmlns:w="http://schemas.openxmlformats.org/wordprocessingml/2006/main" xmlns:wne="http://schemas.microsoft.com/office/word/2006/wordml">
-  <w:p>
-    <w:pPr>
-      <w:pStyle w:val="Cabealho"/>
-    </w:pPr>
   </w:p>
 </w:hdr>
 </file>
@@ -7183,9 +7117,8 @@
     <w:panose1 w:val="020B0604030504040204"/>
     <w:charset w:val="00"/>
     <w:family w:val="swiss"/>
-    <w:notTrueType/>
     <w:pitch w:val="variable"/>
-    <w:sig w:usb0="00000003" w:usb1="00000000" w:usb2="00000000" w:usb3="00000000" w:csb0="00000001" w:csb1="00000000"/>
+    <w:sig w:usb0="E1002EFF" w:usb1="C000605B" w:usb2="00000029" w:usb3="00000000" w:csb0="000101FF" w:csb1="00000000"/>
   </w:font>
   <w:font w:name="Cambria">
     <w:panose1 w:val="02040503050406030204"/>
@@ -7215,6 +7148,7 @@
   </w:compat>
   <w:rsids>
     <w:rsidRoot w:val="00C604E8"/>
+    <w:rsid w:val="002B28D8"/>
     <w:rsid w:val="008F58D1"/>
     <w:rsid w:val="00A234F1"/>
     <w:rsid w:val="00B82C6B"/>
@@ -7729,7 +7663,7 @@
 
 <file path=customXml/item1.xml><?xml version="1.0" encoding="utf-8"?>
 <CoverPageProperties xmlns="http://schemas.microsoft.com/office/2006/coverPageProps">
-  <PublishDate> Sistema de Rastreamento 4 de dezembro de 2013</PublishDate>
+  <PublishDate> Sistema de Rastreamento 21 de Fevereiro de 2014</PublishDate>
   <Abstract/>
   <CompanyAddress/>
   <CompanyPhone/>

</xml_diff>

<commit_message>
Scripts de testes finais
</commit_message>
<xml_diff>
--- a/Testes/Caso de Teste Alterar Senha Gerência.docx
+++ b/Testes/Caso de Teste Alterar Senha Gerência.docx
@@ -310,7 +310,7 @@
           <w:sz w:val="20"/>
           <w:lang w:val="pt-BR"/>
         </w:rPr>
-        <w:t xml:space="preserve">O usuário Gerente altera a sua atual por </w:t>
+        <w:t>O usuário</w:t>
       </w:r>
       <w:r>
         <w:rPr>
@@ -318,15 +318,7 @@
           <w:sz w:val="20"/>
           <w:lang w:val="pt-BR"/>
         </w:rPr>
-        <w:t>outra</w:t>
-      </w:r>
-      <w:r>
-        <w:rPr>
-          <w:rFonts w:ascii="Arial" w:hAnsi="Arial"/>
-          <w:sz w:val="20"/>
-          <w:lang w:val="pt-BR"/>
-        </w:rPr>
-        <w:t xml:space="preserve"> inserida duas vezes para confirmação,</w:t>
+        <w:t xml:space="preserve"> Gerente altera a sua senha.</w:t>
       </w:r>
     </w:p>
     <w:p>
@@ -414,7 +406,14 @@
           <w:b w:val="0"/>
           <w:lang w:val="pt-BR"/>
         </w:rPr>
-        <w:t>Clicar no campo Alterar Senha Gerência</w:t>
+        <w:t xml:space="preserve">Clicar na opção </w:t>
+      </w:r>
+      <w:r>
+        <w:rPr>
+          <w:b w:val="0"/>
+          <w:lang w:val="pt-BR"/>
+        </w:rPr>
+        <w:t>Alterar Senha Gerência</w:t>
       </w:r>
     </w:p>
     <w:p>
@@ -7232,9 +7231,8 @@
     <w:panose1 w:val="020B0604030504040204"/>
     <w:charset w:val="00"/>
     <w:family w:val="swiss"/>
-    <w:notTrueType/>
     <w:pitch w:val="variable"/>
-    <w:sig w:usb0="00000003" w:usb1="00000000" w:usb2="00000000" w:usb3="00000000" w:csb0="00000001" w:csb1="00000000"/>
+    <w:sig w:usb0="E1002EFF" w:usb1="C000605B" w:usb2="00000029" w:usb3="00000000" w:csb0="000101FF" w:csb1="00000000"/>
   </w:font>
   <w:font w:name="Cambria">
     <w:panose1 w:val="02040503050406030204"/>
@@ -7265,6 +7263,7 @@
   <w:rsids>
     <w:rsidRoot w:val="00C604E8"/>
     <w:rsid w:val="002B28D8"/>
+    <w:rsid w:val="007A31D0"/>
     <w:rsid w:val="008F58D1"/>
     <w:rsid w:val="009C59E9"/>
     <w:rsid w:val="00A234F1"/>

</xml_diff>